<commit_message>
Slight update to TDD
</commit_message>
<xml_diff>
--- a/Documentation/TDD/Technical Design Document V2.docx
+++ b/Documentation/TDD/Technical Design Document V2.docx
@@ -10,6 +10,7 @@
           <w:docPartUnique/>
         </w:docPartObj>
       </w:sdtPr>
+      <w:sdtEndPr/>
       <w:sdtContent>
         <w:p>
           <w:r>
@@ -376,6 +377,7 @@
                                   <w:dataBinding w:prefixMappings="xmlns:ns0='http://schemas.microsoft.com/office/2006/coverPageProps' " w:xpath="/ns0:CoverPageProperties[1]/ns0:Abstract[1]" w:storeItemID="{55AF091B-3C7A-41E3-B477-F2FDAA23CFDA}"/>
                                   <w:text w:multiLine="1"/>
                                 </w:sdtPr>
+                                <w:sdtEndPr/>
                                 <w:sdtContent>
                                   <w:p>
                                     <w:pPr>
@@ -627,6 +629,7 @@
                                   <w:dataBinding w:prefixMappings="xmlns:ns0='http://purl.org/dc/elements/1.1/' xmlns:ns1='http://schemas.openxmlformats.org/package/2006/metadata/core-properties' " w:xpath="/ns1:coreProperties[1]/ns0:subject[1]" w:storeItemID="{6C3C8BC8-F283-45AE-878A-BAB7291924A1}"/>
                                   <w:text/>
                                 </w:sdtPr>
+                                <w:sdtEndPr/>
                                 <w:sdtContent>
                                   <w:p>
                                     <w:pPr>
@@ -858,124 +861,77 @@
             </w:rPr>
             <w:fldChar w:fldCharType="separate"/>
           </w:r>
-          <w:bookmarkStart w:id="0" w:name="_GoBack"/>
-          <w:bookmarkEnd w:id="0"/>
-          <w:r>
-            <w:rPr>
-              <w:rStyle w:val="Hyperlink"/>
-              <w:noProof/>
-            </w:rPr>
-            <w:fldChar w:fldCharType="begin"/>
-          </w:r>
-          <w:r>
-            <w:rPr>
-              <w:rStyle w:val="Hyperlink"/>
-              <w:noProof/>
-            </w:rPr>
-            <w:instrText xml:space="preserve"> </w:instrText>
-          </w:r>
-          <w:r>
-            <w:rPr>
-              <w:noProof/>
-            </w:rPr>
-            <w:instrText>HYPERLINK \l "_Toc47535513"</w:instrText>
-          </w:r>
-          <w:r>
-            <w:rPr>
-              <w:rStyle w:val="Hyperlink"/>
-              <w:noProof/>
-            </w:rPr>
-            <w:instrText xml:space="preserve"> </w:instrText>
-          </w:r>
-          <w:r>
-            <w:rPr>
-              <w:rStyle w:val="Hyperlink"/>
-              <w:noProof/>
-            </w:rPr>
-          </w:r>
-          <w:r>
-            <w:rPr>
-              <w:rStyle w:val="Hyperlink"/>
-              <w:noProof/>
-            </w:rPr>
-            <w:fldChar w:fldCharType="separate"/>
-          </w:r>
-          <w:r>
-            <w:rPr>
-              <w:rStyle w:val="Hyperlink"/>
-              <w:noProof/>
-            </w:rPr>
-            <w:t>1.0</w:t>
-          </w:r>
-          <w:r>
-            <w:rPr>
-              <w:noProof/>
-              <w:lang w:eastAsia="en-AU"/>
-            </w:rPr>
-            <w:tab/>
-          </w:r>
-          <w:r>
-            <w:rPr>
-              <w:rStyle w:val="Hyperlink"/>
-              <w:noProof/>
-            </w:rPr>
-            <w:t>Revision History</w:t>
-          </w:r>
-          <w:r>
-            <w:rPr>
-              <w:noProof/>
-              <w:webHidden/>
-            </w:rPr>
-            <w:tab/>
-          </w:r>
-          <w:r>
-            <w:rPr>
-              <w:noProof/>
-              <w:webHidden/>
-            </w:rPr>
-            <w:fldChar w:fldCharType="begin"/>
-          </w:r>
-          <w:r>
-            <w:rPr>
-              <w:noProof/>
-              <w:webHidden/>
-            </w:rPr>
-            <w:instrText xml:space="preserve"> PAGEREF _Toc47535513 \h </w:instrText>
-          </w:r>
-          <w:r>
-            <w:rPr>
-              <w:noProof/>
-              <w:webHidden/>
-            </w:rPr>
-          </w:r>
-          <w:r>
-            <w:rPr>
-              <w:noProof/>
-              <w:webHidden/>
-            </w:rPr>
-            <w:fldChar w:fldCharType="separate"/>
-          </w:r>
-          <w:r>
-            <w:rPr>
-              <w:noProof/>
-              <w:webHidden/>
-            </w:rPr>
-            <w:t>2</w:t>
-          </w:r>
-          <w:r>
-            <w:rPr>
-              <w:noProof/>
-              <w:webHidden/>
-            </w:rPr>
-            <w:fldChar w:fldCharType="end"/>
-          </w:r>
-          <w:r>
-            <w:rPr>
-              <w:rStyle w:val="Hyperlink"/>
-              <w:noProof/>
-            </w:rPr>
-            <w:fldChar w:fldCharType="end"/>
-          </w:r>
+          <w:hyperlink w:anchor="_Toc47535513" w:history="1">
+            <w:r>
+              <w:rPr>
+                <w:rStyle w:val="Hyperlink"/>
+                <w:noProof/>
+              </w:rPr>
+              <w:t>1.0</w:t>
+            </w:r>
+            <w:r>
+              <w:rPr>
+                <w:noProof/>
+                <w:lang w:eastAsia="en-AU"/>
+              </w:rPr>
+              <w:tab/>
+            </w:r>
+            <w:r>
+              <w:rPr>
+                <w:rStyle w:val="Hyperlink"/>
+                <w:noProof/>
+              </w:rPr>
+              <w:t>Revision History</w:t>
+            </w:r>
+            <w:r>
+              <w:rPr>
+                <w:noProof/>
+                <w:webHidden/>
+              </w:rPr>
+              <w:tab/>
+            </w:r>
+            <w:r>
+              <w:rPr>
+                <w:noProof/>
+                <w:webHidden/>
+              </w:rPr>
+              <w:fldChar w:fldCharType="begin"/>
+            </w:r>
+            <w:r>
+              <w:rPr>
+                <w:noProof/>
+                <w:webHidden/>
+              </w:rPr>
+              <w:instrText xml:space="preserve"> PAGEREF _Toc47535513 \h </w:instrText>
+            </w:r>
+            <w:r>
+              <w:rPr>
+                <w:noProof/>
+                <w:webHidden/>
+              </w:rPr>
+            </w:r>
+            <w:r>
+              <w:rPr>
+                <w:noProof/>
+                <w:webHidden/>
+              </w:rPr>
+              <w:fldChar w:fldCharType="separate"/>
+            </w:r>
+            <w:r>
+              <w:rPr>
+                <w:noProof/>
+                <w:webHidden/>
+              </w:rPr>
+              <w:t>2</w:t>
+            </w:r>
+            <w:r>
+              <w:rPr>
+                <w:noProof/>
+                <w:webHidden/>
+              </w:rPr>
+              <w:fldChar w:fldCharType="end"/>
+            </w:r>
+          </w:hyperlink>
         </w:p>
         <w:p>
           <w:pPr>
@@ -2923,11 +2879,11 @@
         <w:lastRenderedPageBreak/>
         <w:t xml:space="preserve"> </w:t>
       </w:r>
-      <w:bookmarkStart w:id="1" w:name="_Toc47535513"/>
+      <w:bookmarkStart w:id="0" w:name="_Toc47535513"/>
       <w:r>
         <w:t>Revision History</w:t>
       </w:r>
-      <w:bookmarkEnd w:id="1"/>
+      <w:bookmarkEnd w:id="0"/>
     </w:p>
     <w:tbl>
       <w:tblPr>
@@ -3007,12 +2963,8 @@
           <w:color w:val="F2F2F2" w:themeColor="background1" w:themeShade="F2"/>
         </w:rPr>
       </w:pPr>
-      <w:r>
-        <w:rPr>
-          <w:color w:val="F2F2F2" w:themeColor="background1" w:themeShade="F2"/>
-        </w:rPr>
-        <w:t>Jesse’s Roundup</w:t>
-      </w:r>
+      <w:bookmarkStart w:id="1" w:name="_GoBack"/>
+      <w:bookmarkEnd w:id="1"/>
     </w:p>
     <w:p>
       <w:pPr>
@@ -7711,15 +7663,7 @@
       </w:r>
       <w:proofErr w:type="spellEnd"/>
       <w:r>
-        <w:t xml:space="preserve"> that the Designer can assign weights to. These weights will each affect the overall rating the player can get. The biggest potential problem I can see with this system, is that it might result in unexpected results</w:t>
-      </w:r>
-      <w:proofErr w:type="gramStart"/>
-      <w:r>
-        <w:t xml:space="preserve">. </w:t>
-      </w:r>
-      <w:proofErr w:type="gramEnd"/>
-      <w:r>
-        <w:t>The only way we can be sure that it works correctly is to program it.</w:t>
+        <w:t xml:space="preserve"> that the Designer can assign weights to. These weights will each affect the overall rating the player can get. The biggest potential problem I can see with this system, is that it might result in unexpected results. The only way we can be sure that it works correctly is to program it.</w:t>
       </w:r>
     </w:p>
     <w:p>
@@ -21990,7 +21934,7 @@
 </file>
 
 <file path=customXml/itemProps2.xml><?xml version="1.0" encoding="utf-8"?>
-<ds:datastoreItem xmlns:ds="http://schemas.openxmlformats.org/officeDocument/2006/customXml" ds:itemID="{EDF9FEC4-74D4-400A-91C6-EC4322D1FCA9}">
+<ds:datastoreItem xmlns:ds="http://schemas.openxmlformats.org/officeDocument/2006/customXml" ds:itemID="{11BF4F64-F3A7-4CC3-AC56-8EAAC6A178AB}">
   <ds:schemaRefs>
     <ds:schemaRef ds:uri="http://schemas.openxmlformats.org/officeDocument/2006/bibliography"/>
   </ds:schemaRefs>

</xml_diff>